<commit_message>
M2T3D progress M2T2C results screenshots
</commit_message>
<xml_diff>
--- a/M2.T2C - Complex Threading/Documentation/M2T2C.docx
+++ b/M2.T2C - Complex Threading/Documentation/M2T2C.docx
@@ -27,25 +27,7 @@
           <w:sz w:val="26"/>
           <w:szCs w:val="26"/>
         </w:rPr>
-        <w:t>TaskM2.T</w:t>
-      </w:r>
-      <w:r>
-        <w:rPr>
-          <w:rFonts w:asciiTheme="majorHAnsi" w:eastAsiaTheme="majorEastAsia" w:hAnsiTheme="majorHAnsi" w:cstheme="majorBidi"/>
-          <w:color w:val="2F5496" w:themeColor="accent1" w:themeShade="BF"/>
-          <w:sz w:val="26"/>
-          <w:szCs w:val="26"/>
-        </w:rPr>
-        <w:t>2C</w:t>
-      </w:r>
-      <w:r>
-        <w:rPr>
-          <w:rFonts w:asciiTheme="majorHAnsi" w:eastAsiaTheme="majorEastAsia" w:hAnsiTheme="majorHAnsi" w:cstheme="majorBidi"/>
-          <w:color w:val="2F5496" w:themeColor="accent1" w:themeShade="BF"/>
-          <w:sz w:val="26"/>
-          <w:szCs w:val="26"/>
-        </w:rPr>
-        <w:t xml:space="preserve">: </w:t>
+        <w:t xml:space="preserve">TaskM2.T2C: </w:t>
       </w:r>
       <w:r>
         <w:rPr>
@@ -326,10 +308,7 @@
         <w:pStyle w:val="Heading3"/>
       </w:pPr>
       <w:r>
-        <w:t>2. Implement parallel version of the program using your choice C / C++ multithreading library - OpenMP or</w:t>
-      </w:r>
-      <w:r>
-        <w:t xml:space="preserve"> </w:t>
+        <w:t xml:space="preserve">2. Implement parallel version of the program using your choice C / C++ multithreading library - OpenMP or </w:t>
       </w:r>
       <w:proofErr w:type="spellStart"/>
       <w:r>
@@ -496,13 +475,7 @@
         <w:t>performance</w:t>
       </w:r>
       <w:r>
-        <w:t xml:space="preserve"> of both programs and your analysis of the decomposition</w:t>
-      </w:r>
-      <w:r>
-        <w:t xml:space="preserve"> </w:t>
-      </w:r>
-      <w:r>
-        <w:t>you developed.</w:t>
+        <w:t xml:space="preserve"> of both programs and your analysis of the decomposition you developed.</w:t>
       </w:r>
     </w:p>
     <w:p>
@@ -567,13 +540,8 @@
                               <w:t xml:space="preserve"> system after the initial pivot. In the below image I have attempted to show how I divided the array to implement a two-thread system</w:t>
                             </w:r>
                             <w:r>
-                              <w:t xml:space="preserve">. As the two threads do not overlap, it is safe to do </w:t>
+                              <w:t>. As the two threads do not overlap, it is safe to do so.</w:t>
                             </w:r>
-                            <w:r>
-                              <w:t>so.</w:t>
-                            </w:r>
-                            <w:bookmarkStart w:id="0" w:name="_GoBack"/>
-                            <w:bookmarkEnd w:id="0"/>
                           </w:p>
                           <w:p>
                             <w:pPr>
@@ -694,13 +662,8 @@
                         <w:t xml:space="preserve"> system after the initial pivot. In the below image I have attempted to show how I divided the array to implement a two-thread system</w:t>
                       </w:r>
                       <w:r>
-                        <w:t xml:space="preserve">. As the two threads do not overlap, it is safe to do </w:t>
+                        <w:t>. As the two threads do not overlap, it is safe to do so.</w:t>
                       </w:r>
-                      <w:r>
-                        <w:t>so.</w:t>
-                      </w:r>
-                      <w:bookmarkStart w:id="1" w:name="_GoBack"/>
-                      <w:bookmarkEnd w:id="1"/>
                     </w:p>
                     <w:p>
                       <w:pPr>
@@ -1225,9 +1188,199 @@
       <w:pPr>
         <w:jc w:val="left"/>
       </w:pPr>
+      <w:r>
+        <w:br w:type="page"/>
+      </w:r>
+    </w:p>
+    <w:p>
+      <w:pPr>
+        <w:pStyle w:val="Heading2"/>
+      </w:pPr>
+      <w:r>
+        <w:lastRenderedPageBreak/>
+        <w:t>Appendix A: Outputs</w:t>
+      </w:r>
+    </w:p>
+    <w:p>
+      <w:pPr>
+        <w:rPr>
+          <w:shd w:val="clear" w:color="auto" w:fill="E5E5EA"/>
+        </w:rPr>
+      </w:pPr>
+      <w:r>
+        <w:rPr>
+          <w:shd w:val="clear" w:color="auto" w:fill="E5E5EA"/>
+        </w:rPr>
+        <w:t>“</w:t>
+      </w:r>
+      <w:r>
+        <w:rPr>
+          <w:shd w:val="clear" w:color="auto" w:fill="E5E5EA"/>
+        </w:rPr>
+        <w:t>The way your code is parallelised, you will not be getting correct sorting results. You will end up having sorted subdivisions of the array. You divide the array and then sort each subdivision but there is no guarantee that the combined array is sorted, just sorted subdivisions.</w:t>
+      </w:r>
+      <w:r>
+        <w:rPr>
+          <w:shd w:val="clear" w:color="auto" w:fill="E5E5EA"/>
+        </w:rPr>
+        <w:t>” MD</w:t>
+      </w:r>
+    </w:p>
+    <w:p>
+      <w:r>
+        <w:t>“</w:t>
+      </w:r>
+      <w:r>
+        <w:t xml:space="preserve">I will double check but I designed it to use the pivot at the </w:t>
+      </w:r>
+      <w:proofErr w:type="gramStart"/>
+      <w:r>
+        <w:t>division</w:t>
+      </w:r>
+      <w:proofErr w:type="gramEnd"/>
+      <w:r>
+        <w:t xml:space="preserve"> so it will work because the pivot will have smaller to the left and larger to the right. This doesn't make the sides equal as quick sort pivot is often not </w:t>
+      </w:r>
+      <w:proofErr w:type="gramStart"/>
+      <w:r>
+        <w:t>central</w:t>
+      </w:r>
+      <w:proofErr w:type="gramEnd"/>
+      <w:r>
+        <w:t xml:space="preserve"> but it does multi thread the data.</w:t>
+      </w:r>
+      <w:r>
+        <w:t>” – GM</w:t>
+      </w:r>
+    </w:p>
+    <w:p>
+      <w:pPr>
+        <w:jc w:val="center"/>
+      </w:pPr>
+      <w:r>
+        <w:rPr>
+          <w:noProof/>
+        </w:rPr>
+        <w:drawing>
+          <wp:inline distT="0" distB="0" distL="0" distR="0">
+            <wp:extent cx="4062957" cy="3190875"/>
+            <wp:effectExtent l="0" t="0" r="0" b="0"/>
+            <wp:docPr id="9" name="Picture 9"/>
+            <wp:cNvGraphicFramePr>
+              <a:graphicFrameLocks xmlns:a="http://schemas.openxmlformats.org/drawingml/2006/main" noChangeAspect="1"/>
+            </wp:cNvGraphicFramePr>
+            <a:graphic xmlns:a="http://schemas.openxmlformats.org/drawingml/2006/main">
+              <a:graphicData uri="http://schemas.openxmlformats.org/drawingml/2006/picture">
+                <pic:pic xmlns:pic="http://schemas.openxmlformats.org/drawingml/2006/picture">
+                  <pic:nvPicPr>
+                    <pic:cNvPr id="0" name="Picture 1"/>
+                    <pic:cNvPicPr>
+                      <a:picLocks noChangeAspect="1" noChangeArrowheads="1"/>
+                    </pic:cNvPicPr>
+                  </pic:nvPicPr>
+                  <pic:blipFill>
+                    <a:blip r:embed="rId15">
+                      <a:extLst>
+                        <a:ext uri="{28A0092B-C50C-407E-A947-70E740481C1C}">
+                          <a14:useLocalDpi xmlns:a14="http://schemas.microsoft.com/office/drawing/2010/main" val="0"/>
+                        </a:ext>
+                      </a:extLst>
+                    </a:blip>
+                    <a:srcRect/>
+                    <a:stretch>
+                      <a:fillRect/>
+                    </a:stretch>
+                  </pic:blipFill>
+                  <pic:spPr bwMode="auto">
+                    <a:xfrm>
+                      <a:off x="0" y="0"/>
+                      <a:ext cx="4074307" cy="3199789"/>
+                    </a:xfrm>
+                    <a:prstGeom prst="rect">
+                      <a:avLst/>
+                    </a:prstGeom>
+                    <a:noFill/>
+                    <a:ln>
+                      <a:noFill/>
+                    </a:ln>
+                  </pic:spPr>
+                </pic:pic>
+              </a:graphicData>
+            </a:graphic>
+          </wp:inline>
+        </w:drawing>
+      </w:r>
+    </w:p>
+    <w:p>
+      <w:pPr>
+        <w:jc w:val="center"/>
+      </w:pPr>
+      <w:r>
+        <w:rPr>
+          <w:noProof/>
+        </w:rPr>
+        <w:drawing>
+          <wp:inline distT="0" distB="0" distL="0" distR="0">
+            <wp:extent cx="4048125" cy="3219640"/>
+            <wp:effectExtent l="0" t="0" r="0" b="0"/>
+            <wp:docPr id="10" name="Picture 10"/>
+            <wp:cNvGraphicFramePr>
+              <a:graphicFrameLocks xmlns:a="http://schemas.openxmlformats.org/drawingml/2006/main" noChangeAspect="1"/>
+            </wp:cNvGraphicFramePr>
+            <a:graphic xmlns:a="http://schemas.openxmlformats.org/drawingml/2006/main">
+              <a:graphicData uri="http://schemas.openxmlformats.org/drawingml/2006/picture">
+                <pic:pic xmlns:pic="http://schemas.openxmlformats.org/drawingml/2006/picture">
+                  <pic:nvPicPr>
+                    <pic:cNvPr id="0" name="Picture 2"/>
+                    <pic:cNvPicPr>
+                      <a:picLocks noChangeAspect="1" noChangeArrowheads="1"/>
+                    </pic:cNvPicPr>
+                  </pic:nvPicPr>
+                  <pic:blipFill>
+                    <a:blip r:embed="rId16">
+                      <a:extLst>
+                        <a:ext uri="{28A0092B-C50C-407E-A947-70E740481C1C}">
+                          <a14:useLocalDpi xmlns:a14="http://schemas.microsoft.com/office/drawing/2010/main" val="0"/>
+                        </a:ext>
+                      </a:extLst>
+                    </a:blip>
+                    <a:srcRect/>
+                    <a:stretch>
+                      <a:fillRect/>
+                    </a:stretch>
+                  </pic:blipFill>
+                  <pic:spPr bwMode="auto">
+                    <a:xfrm>
+                      <a:off x="0" y="0"/>
+                      <a:ext cx="4052423" cy="3223058"/>
+                    </a:xfrm>
+                    <a:prstGeom prst="rect">
+                      <a:avLst/>
+                    </a:prstGeom>
+                    <a:noFill/>
+                    <a:ln>
+                      <a:noFill/>
+                    </a:ln>
+                  </pic:spPr>
+                </pic:pic>
+              </a:graphicData>
+            </a:graphic>
+          </wp:inline>
+        </w:drawing>
+      </w:r>
+      <w:bookmarkStart w:id="0" w:name="_GoBack"/>
+      <w:bookmarkEnd w:id="0"/>
+    </w:p>
+    <w:p>
+      <w:pPr>
+        <w:jc w:val="left"/>
+        <w:rPr>
+          <w:b/>
+        </w:rPr>
+      </w:pPr>
     </w:p>
     <w:sectPr>
-      <w:footerReference w:type="default" r:id="rId15"/>
+      <w:footerReference w:type="default" r:id="rId17"/>
       <w:pgSz w:w="11906" w:h="16838"/>
       <w:pgMar w:top="1440" w:right="1440" w:bottom="1440" w:left="1440" w:header="708" w:footer="708" w:gutter="0"/>
       <w:cols w:space="708"/>
@@ -1280,10 +1433,7 @@
     </w:r>
     <w:r>
       <w:tab/>
-      <w:t>21835677</w:t>
-    </w:r>
-    <w:r>
-      <w:t>9</w:t>
+      <w:t>218356779</w:t>
     </w:r>
     <w:r>
       <w:tab/>
@@ -1836,6 +1986,7 @@
   <w:style w:type="character" w:default="1" w:styleId="DefaultParagraphFont">
     <w:name w:val="Default Paragraph Font"/>
     <w:uiPriority w:val="1"/>
+    <w:semiHidden/>
     <w:unhideWhenUsed/>
   </w:style>
   <w:style w:type="table" w:default="1" w:styleId="TableNormal">
@@ -1996,6 +2147,24 @@
     <w:name w:val="pl-smi"/>
     <w:basedOn w:val="DefaultParagraphFont"/>
     <w:rsid w:val="00606705"/>
+  </w:style>
+  <w:style w:type="paragraph" w:styleId="NormalWeb">
+    <w:name w:val="Normal (Web)"/>
+    <w:basedOn w:val="Normal"/>
+    <w:uiPriority w:val="99"/>
+    <w:semiHidden/>
+    <w:unhideWhenUsed/>
+    <w:rsid w:val="00473077"/>
+    <w:pPr>
+      <w:spacing w:before="100" w:beforeAutospacing="1" w:after="100" w:afterAutospacing="1" w:line="240" w:lineRule="auto"/>
+      <w:jc w:val="left"/>
+    </w:pPr>
+    <w:rPr>
+      <w:rFonts w:ascii="Times New Roman" w:eastAsia="Times New Roman" w:hAnsi="Times New Roman" w:cs="Times New Roman"/>
+      <w:sz w:val="24"/>
+      <w:szCs w:val="24"/>
+      <w:lang w:eastAsia="en-AU"/>
+    </w:rPr>
   </w:style>
 </w:styles>
 </file>

</xml_diff>